<commit_message>
Better Browse Features v1.4
</commit_message>
<xml_diff>
--- a/Better_Browse_Features/Archive/Better_Browse_Features_Instructions.docx
+++ b/Better_Browse_Features/Archive/Better_Browse_Features_Instructions.docx
@@ -105,7 +105,23 @@
         <w:t>-</w:t>
       </w:r>
       <w:r>
-        <w:t>Pans to each feature instead of zooms</w:t>
+        <w:t>A</w:t>
+      </w:r>
+      <w:r>
+        <w:t>llow</w:t>
+      </w:r>
+      <w:r>
+        <w:t>s</w:t>
+      </w:r>
+      <w:r>
+        <w:t xml:space="preserve"> </w:t>
+      </w:r>
+      <w:r>
+        <w:t>manual input of a number to seek to</w:t>
+      </w:r>
+      <w:r>
+        <w:br/>
+        <w:t>-Toggle option to either pan or zoom to each feature</w:t>
       </w:r>
       <w:r>
         <w:br/>
@@ -114,27 +130,6 @@
         <w:t>-</w:t>
       </w:r>
       <w:r>
-        <w:t>A</w:t>
-      </w:r>
-      <w:r>
-        <w:t>llow</w:t>
-      </w:r>
-      <w:r>
-        <w:t>s</w:t>
-      </w:r>
-      <w:r>
-        <w:t xml:space="preserve"> </w:t>
-      </w:r>
-      <w:r>
-        <w:t>manual input of a number to seek to</w:t>
-      </w:r>
-      <w:r>
-        <w:br/>
-      </w:r>
-      <w:r>
-        <w:t>-</w:t>
-      </w:r>
-      <w:r>
         <w:t>C</w:t>
       </w:r>
       <w:r>
@@ -142,6 +137,10 @@
       </w:r>
       <w:r>
         <w:t>orders features from session to session</w:t>
+      </w:r>
+      <w:r>
+        <w:br/>
+        <w:t>-Does not select from incorrect layer when multiple layers share a source</w:t>
       </w:r>
       <w:r>
         <w:br/>
@@ -331,8 +330,13 @@
       <w:r>
         <w:t xml:space="preserve">window </w:t>
       </w:r>
-      <w:r>
-        <w:t>will open</w:t>
+      <w:proofErr w:type="gramStart"/>
+      <w:r>
+        <w:t>will</w:t>
+      </w:r>
+      <w:proofErr w:type="gramEnd"/>
+      <w:r>
+        <w:t xml:space="preserve"> open</w:t>
       </w:r>
       <w:r>
         <w:t>.</w:t>
@@ -348,10 +352,10 @@
           <w:noProof/>
         </w:rPr>
         <w:drawing>
-          <wp:inline distT="0" distB="0" distL="0" distR="0" wp14:anchorId="050F0D43" wp14:editId="7D2D4240">
-            <wp:extent cx="6134100" cy="2152650"/>
+          <wp:inline distT="0" distB="0" distL="0" distR="0" wp14:anchorId="2684F942" wp14:editId="565B1E6F">
+            <wp:extent cx="6306430" cy="2724530"/>
             <wp:effectExtent l="0" t="0" r="0" b="0"/>
-            <wp:docPr id="3" name="Picture 3"/>
+            <wp:docPr id="1" name="Picture 1" descr="Graphical user interface, application, Word&#10;&#10;Description automatically generated"/>
             <wp:cNvGraphicFramePr>
               <a:graphicFrameLocks xmlns:a="http://schemas.openxmlformats.org/drawingml/2006/main" noChangeAspect="1"/>
             </wp:cNvGraphicFramePr>
@@ -359,36 +363,23 @@
               <a:graphicData uri="http://schemas.openxmlformats.org/drawingml/2006/picture">
                 <pic:pic xmlns:pic="http://schemas.openxmlformats.org/drawingml/2006/picture">
                   <pic:nvPicPr>
-                    <pic:cNvPr id="0" name="Picture 1"/>
-                    <pic:cNvPicPr>
-                      <a:picLocks noChangeAspect="1" noChangeArrowheads="1"/>
-                    </pic:cNvPicPr>
+                    <pic:cNvPr id="1" name="Picture 1" descr="Graphical user interface, application, Word&#10;&#10;Description automatically generated"/>
+                    <pic:cNvPicPr/>
                   </pic:nvPicPr>
                   <pic:blipFill>
-                    <a:blip r:embed="rId6">
-                      <a:extLst>
-                        <a:ext uri="{28A0092B-C50C-407E-A947-70E740481C1C}">
-                          <a14:useLocalDpi xmlns:a14="http://schemas.microsoft.com/office/drawing/2010/main" val="0"/>
-                        </a:ext>
-                      </a:extLst>
-                    </a:blip>
-                    <a:srcRect/>
+                    <a:blip r:embed="rId6"/>
                     <a:stretch>
                       <a:fillRect/>
                     </a:stretch>
                   </pic:blipFill>
-                  <pic:spPr bwMode="auto">
+                  <pic:spPr>
                     <a:xfrm>
                       <a:off x="0" y="0"/>
-                      <a:ext cx="6134100" cy="2152650"/>
+                      <a:ext cx="6306430" cy="2724530"/>
                     </a:xfrm>
                     <a:prstGeom prst="rect">
                       <a:avLst/>
                     </a:prstGeom>
-                    <a:noFill/>
-                    <a:ln>
-                      <a:noFill/>
-                    </a:ln>
                   </pic:spPr>
                 </pic:pic>
               </a:graphicData>
@@ -470,11 +461,20 @@
       </w:r>
       <w:r>
         <w:br/>
-        <w:t xml:space="preserve">Please contact me with any questions, feedback, or bugs encountered. </w:t>
-      </w:r>
-      <w:r>
-        <w:br/>
-        <w:t>Tyler Johnson in Teams or tmjohnson@wiser.team</w:t>
+        <w:t xml:space="preserve">Please contact </w:t>
+      </w:r>
+      <w:r>
+        <w:t>w</w:t>
+      </w:r>
+      <w:r>
+        <w:t xml:space="preserve">ith any questions, feedback, or bugs encountered. </w:t>
+      </w:r>
+      <w:r>
+        <w:br/>
+        <w:t>Tyler Johnson in Teams or tmjohnson@wiser</w:t>
+      </w:r>
+      <w:r>
+        <w:t>co.com</w:t>
       </w:r>
     </w:p>
     <w:sectPr>

</xml_diff>